<commit_message>
Updated user stories to include the e-Partner
</commit_message>
<xml_diff>
--- a/doc/Product Planning/User-stories/User-stories features version 1.docx
+++ b/doc/Product Planning/User-stories/User-stories features version 1.docx
@@ -4,15 +4,18 @@
   <w:body>
     <w:p>
       <w:pPr>
-        <w:pStyle w:val="NoSpacing"/>
+        <w:pStyle w:val="Geenafstand"/>
       </w:pPr>
       <w:r>
         <w:t>Story 1: configuration files</w:t>
       </w:r>
-    </w:p>
-    <w:p>
-      <w:pPr>
-        <w:pStyle w:val="NoSpacing"/>
+      <w:r>
+        <w:t xml:space="preserve"> (environment store)</w:t>
+      </w:r>
+    </w:p>
+    <w:p>
+      <w:pPr>
+        <w:pStyle w:val="Geenafstand"/>
       </w:pPr>
       <w:r>
         <w:t>As a user</w:t>
@@ -20,7 +23,7 @@
     </w:p>
     <w:p>
       <w:pPr>
-        <w:pStyle w:val="NoSpacing"/>
+        <w:pStyle w:val="Geenafstand"/>
       </w:pPr>
       <w:r>
         <w:t>I want to make configuration files</w:t>
@@ -28,7 +31,7 @@
     </w:p>
     <w:p>
       <w:pPr>
-        <w:pStyle w:val="NoSpacing"/>
+        <w:pStyle w:val="Geenafstand"/>
       </w:pPr>
       <w:r>
         <w:t>So that I can easily load configurations</w:t>
@@ -36,12 +39,12 @@
     </w:p>
     <w:p>
       <w:pPr>
-        <w:pStyle w:val="NoSpacing"/>
-      </w:pPr>
-    </w:p>
-    <w:p>
-      <w:pPr>
-        <w:pStyle w:val="NoSpacing"/>
+        <w:pStyle w:val="Geenafstand"/>
+      </w:pPr>
+    </w:p>
+    <w:p>
+      <w:pPr>
+        <w:pStyle w:val="Geenafstand"/>
       </w:pPr>
       <w:r>
         <w:t>Scenario 1.1: maps</w:t>
@@ -49,7 +52,7 @@
     </w:p>
     <w:p>
       <w:pPr>
-        <w:pStyle w:val="NoSpacing"/>
+        <w:pStyle w:val="Geenafstand"/>
       </w:pPr>
       <w:r>
         <w:t>Given the user has launched the GUI</w:t>
@@ -57,7 +60,7 @@
     </w:p>
     <w:p>
       <w:pPr>
-        <w:pStyle w:val="NoSpacing"/>
+        <w:pStyle w:val="Geenafstand"/>
       </w:pPr>
       <w:r>
         <w:t>And the user has created the map they wanted</w:t>
@@ -65,7 +68,7 @@
     </w:p>
     <w:p>
       <w:pPr>
-        <w:pStyle w:val="NoSpacing"/>
+        <w:pStyle w:val="Geenafstand"/>
       </w:pPr>
       <w:r>
         <w:t>When the user presses the create map button</w:t>
@@ -73,7 +76,7 @@
     </w:p>
     <w:p>
       <w:pPr>
-        <w:pStyle w:val="NoSpacing"/>
+        <w:pStyle w:val="Geenafstand"/>
       </w:pPr>
       <w:r>
         <w:t>Then a configuration file should be created and usable</w:t>
@@ -81,12 +84,12 @@
     </w:p>
     <w:p>
       <w:pPr>
-        <w:pStyle w:val="NoSpacing"/>
-      </w:pPr>
-    </w:p>
-    <w:p>
-      <w:pPr>
-        <w:pStyle w:val="NoSpacing"/>
+        <w:pStyle w:val="Geenafstand"/>
+      </w:pPr>
+    </w:p>
+    <w:p>
+      <w:pPr>
+        <w:pStyle w:val="Geenafstand"/>
       </w:pPr>
       <w:r>
         <w:t>Scenario 1.2: bots</w:t>
@@ -94,7 +97,7 @@
     </w:p>
     <w:p>
       <w:pPr>
-        <w:pStyle w:val="NoSpacing"/>
+        <w:pStyle w:val="Geenafstand"/>
       </w:pPr>
       <w:r>
         <w:t>Given the user has launched the GUI</w:t>
@@ -102,7 +105,7 @@
     </w:p>
     <w:p>
       <w:pPr>
-        <w:pStyle w:val="NoSpacing"/>
+        <w:pStyle w:val="Geenafstand"/>
       </w:pPr>
       <w:r>
         <w:t>And the user has specified how many bots</w:t>
@@ -110,7 +113,7 @@
     </w:p>
     <w:p>
       <w:pPr>
-        <w:pStyle w:val="NoSpacing"/>
+        <w:pStyle w:val="Geenafstand"/>
       </w:pPr>
       <w:r>
         <w:t>When the user presses the create map button</w:t>
@@ -118,7 +121,7 @@
     </w:p>
     <w:p>
       <w:pPr>
-        <w:pStyle w:val="NoSpacing"/>
+        <w:pStyle w:val="Geenafstand"/>
       </w:pPr>
       <w:r>
         <w:t>Then a configuration file should be created and usable</w:t>
@@ -126,12 +129,12 @@
     </w:p>
     <w:p>
       <w:pPr>
-        <w:pStyle w:val="NoSpacing"/>
-      </w:pPr>
-    </w:p>
-    <w:p>
-      <w:pPr>
-        <w:pStyle w:val="NoSpacing"/>
+        <w:pStyle w:val="Geenafstand"/>
+      </w:pPr>
+    </w:p>
+    <w:p>
+      <w:pPr>
+        <w:pStyle w:val="Geenafstand"/>
       </w:pPr>
       <w:r>
         <w:t>Scenario 1.3: human</w:t>
@@ -139,7 +142,7 @@
     </w:p>
     <w:p>
       <w:pPr>
-        <w:pStyle w:val="NoSpacing"/>
+        <w:pStyle w:val="Geenafstand"/>
       </w:pPr>
       <w:r>
         <w:t>Given the user has launched the GUI</w:t>
@@ -147,7 +150,7 @@
     </w:p>
     <w:p>
       <w:pPr>
-        <w:pStyle w:val="NoSpacing"/>
+        <w:pStyle w:val="Geenafstand"/>
       </w:pPr>
       <w:r>
         <w:t>And the user has specified which bot is human controlled</w:t>
@@ -155,7 +158,7 @@
     </w:p>
     <w:p>
       <w:pPr>
-        <w:pStyle w:val="NoSpacing"/>
+        <w:pStyle w:val="Geenafstand"/>
       </w:pPr>
       <w:r>
         <w:t>When the user presses the create map button</w:t>
@@ -163,7 +166,7 @@
     </w:p>
     <w:p>
       <w:pPr>
-        <w:pStyle w:val="NoSpacing"/>
+        <w:pStyle w:val="Geenafstand"/>
       </w:pPr>
       <w:r>
         <w:t>Then a configuration file should be created and usable</w:t>
@@ -171,12 +174,12 @@
     </w:p>
     <w:p>
       <w:pPr>
-        <w:pStyle w:val="NoSpacing"/>
-      </w:pPr>
-    </w:p>
-    <w:p>
-      <w:pPr>
-        <w:pStyle w:val="NoSpacing"/>
+        <w:pStyle w:val="Geenafstand"/>
+      </w:pPr>
+    </w:p>
+    <w:p>
+      <w:pPr>
+        <w:pStyle w:val="Geenafstand"/>
       </w:pPr>
       <w:r>
         <w:t>Story 2: Human player GUI</w:t>
@@ -184,7 +187,7 @@
     </w:p>
     <w:p>
       <w:pPr>
-        <w:pStyle w:val="NoSpacing"/>
+        <w:pStyle w:val="Geenafstand"/>
       </w:pPr>
       <w:r>
         <w:t xml:space="preserve">As a user </w:t>
@@ -192,7 +195,7 @@
     </w:p>
     <w:p>
       <w:pPr>
-        <w:pStyle w:val="NoSpacing"/>
+        <w:pStyle w:val="Geenafstand"/>
       </w:pPr>
       <w:r>
         <w:t>I want to control the bot</w:t>
@@ -200,7 +203,7 @@
     </w:p>
     <w:p>
       <w:pPr>
-        <w:pStyle w:val="NoSpacing"/>
+        <w:pStyle w:val="Geenafstand"/>
       </w:pPr>
       <w:r>
         <w:t>So that I can tell the bot what to do</w:t>
@@ -208,12 +211,12 @@
     </w:p>
     <w:p>
       <w:pPr>
-        <w:pStyle w:val="NoSpacing"/>
-      </w:pPr>
-    </w:p>
-    <w:p>
-      <w:pPr>
-        <w:pStyle w:val="NoSpacing"/>
+        <w:pStyle w:val="Geenafstand"/>
+      </w:pPr>
+    </w:p>
+    <w:p>
+      <w:pPr>
+        <w:pStyle w:val="Geenafstand"/>
       </w:pPr>
       <w:r>
         <w:t>Scenario 2.1: control</w:t>
@@ -221,7 +224,7 @@
     </w:p>
     <w:p>
       <w:pPr>
-        <w:pStyle w:val="NoSpacing"/>
+        <w:pStyle w:val="Geenafstand"/>
       </w:pPr>
       <w:r>
         <w:t>Given the human player GUI has started</w:t>
@@ -229,7 +232,7 @@
     </w:p>
     <w:p>
       <w:pPr>
-        <w:pStyle w:val="NoSpacing"/>
+        <w:pStyle w:val="Geenafstand"/>
       </w:pPr>
       <w:r>
         <w:t>When the user clicks a command</w:t>
@@ -237,7 +240,7 @@
     </w:p>
     <w:p>
       <w:pPr>
-        <w:pStyle w:val="NoSpacing"/>
+        <w:pStyle w:val="Geenafstand"/>
       </w:pPr>
       <w:r>
         <w:t>Then the bot does that command and the GUI shows this as feedback</w:t>
@@ -245,12 +248,12 @@
     </w:p>
     <w:p>
       <w:pPr>
-        <w:pStyle w:val="NoSpacing"/>
-      </w:pPr>
-    </w:p>
-    <w:p>
-      <w:pPr>
-        <w:pStyle w:val="NoSpacing"/>
+        <w:pStyle w:val="Geenafstand"/>
+      </w:pPr>
+    </w:p>
+    <w:p>
+      <w:pPr>
+        <w:pStyle w:val="Geenafstand"/>
       </w:pPr>
       <w:r>
         <w:t>Scenario 2.2: message</w:t>
@@ -258,7 +261,7 @@
     </w:p>
     <w:p>
       <w:pPr>
-        <w:pStyle w:val="NoSpacing"/>
+        <w:pStyle w:val="Geenafstand"/>
       </w:pPr>
       <w:r>
         <w:t>Given the human player GUI has started</w:t>
@@ -266,7 +269,7 @@
     </w:p>
     <w:p>
       <w:pPr>
-        <w:pStyle w:val="NoSpacing"/>
+        <w:pStyle w:val="Geenafstand"/>
       </w:pPr>
       <w:r>
         <w:t>When an e-partner message has been sent</w:t>
@@ -274,7 +277,7 @@
     </w:p>
     <w:p>
       <w:pPr>
-        <w:pStyle w:val="NoSpacing"/>
+        <w:pStyle w:val="Geenafstand"/>
       </w:pPr>
       <w:r>
         <w:t>Then the GUI should show this message</w:t>
@@ -282,12 +285,12 @@
     </w:p>
     <w:p>
       <w:pPr>
-        <w:pStyle w:val="NoSpacing"/>
-      </w:pPr>
-    </w:p>
-    <w:p>
-      <w:pPr>
-        <w:pStyle w:val="NoSpacing"/>
+        <w:pStyle w:val="Geenafstand"/>
+      </w:pPr>
+    </w:p>
+    <w:p>
+      <w:pPr>
+        <w:pStyle w:val="Geenafstand"/>
       </w:pPr>
       <w:r>
         <w:t>Scenario 2.3: visual feedback</w:t>
@@ -295,7 +298,7 @@
     </w:p>
     <w:p>
       <w:pPr>
-        <w:pStyle w:val="NoSpacing"/>
+        <w:pStyle w:val="Geenafstand"/>
       </w:pPr>
       <w:r>
         <w:t>Given the human player GUI has started</w:t>
@@ -303,7 +306,7 @@
     </w:p>
     <w:p>
       <w:pPr>
-        <w:pStyle w:val="NoSpacing"/>
+        <w:pStyle w:val="Geenafstand"/>
       </w:pPr>
       <w:r>
         <w:t>When an event has occurred that limits or extends the bots commands</w:t>
@@ -311,7 +314,7 @@
     </w:p>
     <w:p>
       <w:pPr>
-        <w:pStyle w:val="NoSpacing"/>
+        <w:pStyle w:val="Geenafstand"/>
       </w:pPr>
       <w:r>
         <w:t>Then the list of possible commands in the GUI should be updated</w:t>
@@ -319,12 +322,12 @@
     </w:p>
     <w:p>
       <w:pPr>
-        <w:pStyle w:val="NoSpacing"/>
-      </w:pPr>
-    </w:p>
-    <w:p>
-      <w:pPr>
-        <w:pStyle w:val="NoSpacing"/>
+        <w:pStyle w:val="Geenafstand"/>
+      </w:pPr>
+    </w:p>
+    <w:p>
+      <w:pPr>
+        <w:pStyle w:val="Geenafstand"/>
       </w:pPr>
       <w:r>
         <w:t>Story 3: simulation</w:t>
@@ -332,7 +335,7 @@
     </w:p>
     <w:p>
       <w:pPr>
-        <w:pStyle w:val="NoSpacing"/>
+        <w:pStyle w:val="Geenafstand"/>
       </w:pPr>
       <w:r>
         <w:t>As a user</w:t>
@@ -340,7 +343,7 @@
     </w:p>
     <w:p>
       <w:pPr>
-        <w:pStyle w:val="NoSpacing"/>
+        <w:pStyle w:val="Geenafstand"/>
       </w:pPr>
       <w:r>
         <w:t>I want to create simulation conditions</w:t>
@@ -348,7 +351,7 @@
     </w:p>
     <w:p>
       <w:pPr>
-        <w:pStyle w:val="NoSpacing"/>
+        <w:pStyle w:val="Geenafstand"/>
       </w:pPr>
       <w:r>
         <w:t>So that I can easily create specific scenarios</w:t>
@@ -356,21 +359,20 @@
     </w:p>
     <w:p>
       <w:pPr>
-        <w:pStyle w:val="NoSpacing"/>
-      </w:pPr>
-    </w:p>
-    <w:p>
-      <w:pPr>
-        <w:pStyle w:val="NoSpacing"/>
-      </w:pPr>
-      <w:r>
-        <w:lastRenderedPageBreak/>
+        <w:pStyle w:val="Geenafstand"/>
+      </w:pPr>
+    </w:p>
+    <w:p>
+      <w:pPr>
+        <w:pStyle w:val="Geenafstand"/>
+      </w:pPr>
+      <w:r>
         <w:t>Scenario 3.1: handicaps</w:t>
       </w:r>
     </w:p>
     <w:p>
       <w:pPr>
-        <w:pStyle w:val="NoSpacing"/>
+        <w:pStyle w:val="Geenafstand"/>
       </w:pPr>
       <w:r>
         <w:t>Given the handicap GUI has started before the simulation run</w:t>
@@ -378,15 +380,10 @@
     </w:p>
     <w:p>
       <w:pPr>
-        <w:pStyle w:val="NoSpacing"/>
-      </w:pPr>
-      <w:proofErr w:type="gramStart"/>
-      <w:r>
-        <w:t>When the user selects a handicap.</w:t>
-      </w:r>
-      <w:proofErr w:type="gramEnd"/>
-      <w:r>
-        <w:t xml:space="preserve"> For example: g</w:t>
+        <w:pStyle w:val="Geenafstand"/>
+      </w:pPr>
+      <w:r>
+        <w:t>When the user selects a handicap. For example: g</w:t>
       </w:r>
       <w:r>
         <w:t>ripper, colorblind, size, speed, ability to walk</w:t>
@@ -394,7 +391,7 @@
     </w:p>
     <w:p>
       <w:pPr>
-        <w:pStyle w:val="NoSpacing"/>
+        <w:pStyle w:val="Geenafstand"/>
       </w:pPr>
       <w:r>
         <w:t>Then when the simulation runs the simulation should have that handicap</w:t>
@@ -402,15 +399,132 @@
     </w:p>
     <w:p>
       <w:pPr>
-        <w:pStyle w:val="NoSpacing"/>
-      </w:pPr>
-    </w:p>
-    <w:p>
-      <w:pPr>
-        <w:pStyle w:val="NoSpacing"/>
-      </w:pPr>
-      <w:bookmarkStart w:id="0" w:name="_GoBack"/>
-      <w:bookmarkEnd w:id="0"/>
+        <w:pStyle w:val="Geenafstand"/>
+      </w:pPr>
+    </w:p>
+    <w:p>
+      <w:pPr>
+        <w:pStyle w:val="Geenafstand"/>
+      </w:pPr>
+      <w:r>
+        <w:t>Story 4: e-Partner</w:t>
+      </w:r>
+    </w:p>
+    <w:p>
+      <w:pPr>
+        <w:pStyle w:val="Geenafstand"/>
+      </w:pPr>
+      <w:r>
+        <w:t>As a user</w:t>
+      </w:r>
+    </w:p>
+    <w:p>
+      <w:pPr>
+        <w:pStyle w:val="Geenafstand"/>
+      </w:pPr>
+      <w:r>
+        <w:t>I want to be able to use my e-Partner</w:t>
+      </w:r>
+    </w:p>
+    <w:p>
+      <w:pPr>
+        <w:pStyle w:val="Geenafstand"/>
+      </w:pPr>
+      <w:r>
+        <w:t>So that I can assist bots</w:t>
+      </w:r>
+    </w:p>
+    <w:p>
+      <w:pPr>
+        <w:pStyle w:val="Geenafstand"/>
+      </w:pPr>
+    </w:p>
+    <w:p>
+      <w:pPr>
+        <w:pStyle w:val="Geenafstand"/>
+      </w:pPr>
+      <w:r>
+        <w:t>Scenario 4.1: control</w:t>
+      </w:r>
+    </w:p>
+    <w:p>
+      <w:pPr>
+        <w:pStyle w:val="Geenafstand"/>
+      </w:pPr>
+      <w:r>
+        <w:t>Given the user holds the e-Partner</w:t>
+      </w:r>
+    </w:p>
+    <w:p>
+      <w:pPr>
+        <w:pStyle w:val="Geenafstand"/>
+      </w:pPr>
+      <w:r>
+        <w:t>When the user executes an action to move the block representing the e-Partner</w:t>
+      </w:r>
+    </w:p>
+    <w:p>
+      <w:pPr>
+        <w:pStyle w:val="Geenafstand"/>
+      </w:pPr>
+      <w:r>
+        <w:t>Then the block moves in the given direction.</w:t>
+      </w:r>
+    </w:p>
+    <w:p>
+      <w:pPr>
+        <w:pStyle w:val="Geenafstand"/>
+      </w:pPr>
+    </w:p>
+    <w:p>
+      <w:pPr>
+        <w:pStyle w:val="Geenafstand"/>
+      </w:pPr>
+      <w:r>
+        <w:t>Scenario 4.2: communication</w:t>
+      </w:r>
+    </w:p>
+    <w:p>
+      <w:pPr>
+        <w:pStyle w:val="Geenafstand"/>
+      </w:pPr>
+      <w:r>
+        <w:t>Given the user holds the e-Partner</w:t>
+      </w:r>
+    </w:p>
+    <w:p>
+      <w:pPr>
+        <w:pStyle w:val="Geenafstand"/>
+      </w:pPr>
+      <w:r>
+        <w:t>When the user types in a message to send to another e-Partner</w:t>
+      </w:r>
+    </w:p>
+    <w:p>
+      <w:pPr>
+        <w:pStyle w:val="Geenafstand"/>
+      </w:pPr>
+      <w:r>
+        <w:t>And the user clicks to send the message</w:t>
+      </w:r>
+    </w:p>
+    <w:p>
+      <w:pPr>
+        <w:pStyle w:val="Geenafstand"/>
+      </w:pPr>
+      <w:r>
+        <w:t>Then the typed message is sent.</w:t>
+      </w:r>
+    </w:p>
+    <w:p>
+      <w:pPr>
+        <w:pStyle w:val="Geenafstand"/>
+      </w:pPr>
+    </w:p>
+    <w:p>
+      <w:pPr>
+        <w:pStyle w:val="Geenafstand"/>
+      </w:pPr>
     </w:p>
     <w:sectPr>
       <w:pgSz w:w="12240" w:h="15840"/>
@@ -578,17 +692,17 @@
     <w:lsdException w:name="Bibliography" w:uiPriority="37"/>
     <w:lsdException w:name="TOC Heading" w:uiPriority="39" w:qFormat="1"/>
   </w:latentStyles>
-  <w:style w:type="paragraph" w:default="1" w:styleId="Normal">
+  <w:style w:type="paragraph" w:default="1" w:styleId="Standaard">
     <w:name w:val="Normal"/>
     <w:qFormat/>
   </w:style>
-  <w:style w:type="character" w:default="1" w:styleId="DefaultParagraphFont">
+  <w:style w:type="character" w:default="1" w:styleId="Standaardalinea-lettertype">
     <w:name w:val="Default Paragraph Font"/>
     <w:uiPriority w:val="1"/>
     <w:semiHidden/>
     <w:unhideWhenUsed/>
   </w:style>
-  <w:style w:type="table" w:default="1" w:styleId="TableNormal">
+  <w:style w:type="table" w:default="1" w:styleId="Standaardtabel">
     <w:name w:val="Normal Table"/>
     <w:uiPriority w:val="99"/>
     <w:semiHidden/>
@@ -603,13 +717,13 @@
       </w:tblCellMar>
     </w:tblPr>
   </w:style>
-  <w:style w:type="numbering" w:default="1" w:styleId="NoList">
+  <w:style w:type="numbering" w:default="1" w:styleId="Geenlijst">
     <w:name w:val="No List"/>
     <w:uiPriority w:val="99"/>
     <w:semiHidden/>
     <w:unhideWhenUsed/>
   </w:style>
-  <w:style w:type="paragraph" w:styleId="NoSpacing">
+  <w:style w:type="paragraph" w:styleId="Geenafstand">
     <w:name w:val="No Spacing"/>
     <w:uiPriority w:val="1"/>
     <w:qFormat/>
@@ -777,17 +891,17 @@
     <w:lsdException w:name="Bibliography" w:uiPriority="37"/>
     <w:lsdException w:name="TOC Heading" w:uiPriority="39" w:qFormat="1"/>
   </w:latentStyles>
-  <w:style w:type="paragraph" w:default="1" w:styleId="Normal">
+  <w:style w:type="paragraph" w:default="1" w:styleId="Standaard">
     <w:name w:val="Normal"/>
     <w:qFormat/>
   </w:style>
-  <w:style w:type="character" w:default="1" w:styleId="DefaultParagraphFont">
+  <w:style w:type="character" w:default="1" w:styleId="Standaardalinea-lettertype">
     <w:name w:val="Default Paragraph Font"/>
     <w:uiPriority w:val="1"/>
     <w:semiHidden/>
     <w:unhideWhenUsed/>
   </w:style>
-  <w:style w:type="table" w:default="1" w:styleId="TableNormal">
+  <w:style w:type="table" w:default="1" w:styleId="Standaardtabel">
     <w:name w:val="Normal Table"/>
     <w:uiPriority w:val="99"/>
     <w:semiHidden/>
@@ -802,13 +916,13 @@
       </w:tblCellMar>
     </w:tblPr>
   </w:style>
-  <w:style w:type="numbering" w:default="1" w:styleId="NoList">
+  <w:style w:type="numbering" w:default="1" w:styleId="Geenlijst">
     <w:name w:val="No List"/>
     <w:uiPriority w:val="99"/>
     <w:semiHidden/>
     <w:unhideWhenUsed/>
   </w:style>
-  <w:style w:type="paragraph" w:styleId="NoSpacing">
+  <w:style w:type="paragraph" w:styleId="Geenafstand">
     <w:name w:val="No Spacing"/>
     <w:uiPriority w:val="1"/>
     <w:qFormat/>

</xml_diff>